<commit_message>
git test, corrected typo
</commit_message>
<xml_diff>
--- a/Erste Anforderungen.docx
+++ b/Erste Anforderungen.docx
@@ -1,6 +1,6 @@
 
 <file path=word/document.xml><?xml version="1.0" encoding="utf-8"?>
-<w:document xmlns:wpc="http://schemas.microsoft.com/office/word/2010/wordprocessingCanvas" xmlns:cx="http://schemas.microsoft.com/office/drawing/2014/chartex" xmlns:cx1="http://schemas.microsoft.com/office/drawing/2015/9/8/chartex" xmlns:cx2="http://schemas.microsoft.com/office/drawing/2015/10/21/chartex" xmlns:cx3="http://schemas.microsoft.com/office/drawing/2016/5/9/chartex" xmlns:cx4="http://schemas.microsoft.com/office/drawing/2016/5/10/chartex" xmlns:cx5="http://schemas.microsoft.com/office/drawing/2016/5/11/chartex" xmlns:cx6="http://schemas.microsoft.com/office/drawing/2016/5/12/chartex" xmlns:cx7="http://schemas.microsoft.com/office/drawing/2016/5/13/chartex" xmlns:cx8="http://schemas.microsoft.com/office/drawing/2016/5/14/chartex" xmlns:mc="http://schemas.openxmlformats.org/markup-compatibility/2006" xmlns:aink="http://schemas.microsoft.com/office/drawing/2016/ink" xmlns:am3d="http://schemas.microsoft.com/office/drawing/2017/model3d" xmlns:o="urn:schemas-microsoft-com:office:office" xmlns:r="http://schemas.openxmlformats.org/officeDocument/2006/relationships" xmlns:m="http://schemas.openxmlformats.org/officeDocument/2006/math" xmlns:v="urn:schemas-microsoft-com:vml" xmlns:wp14="http://schemas.microsoft.com/office/word/2010/wordprocessingDrawing" xmlns:wp="http://schemas.openxmlformats.org/drawingml/2006/wordprocessingDrawing" xmlns:w10="urn:schemas-microsoft-com:office:word" xmlns:w="http://schemas.openxmlformats.org/wordprocessingml/2006/main" xmlns:w14="http://schemas.microsoft.com/office/word/2010/wordml" xmlns:w15="http://schemas.microsoft.com/office/word/2012/wordml" xmlns:w16cid="http://schemas.microsoft.com/office/word/2016/wordml/cid" xmlns:w16se="http://schemas.microsoft.com/office/word/2015/wordml/symex" xmlns:wpg="http://schemas.microsoft.com/office/word/2010/wordprocessingGroup" xmlns:wpi="http://schemas.microsoft.com/office/word/2010/wordprocessingInk" xmlns:wne="http://schemas.microsoft.com/office/word/2006/wordml" xmlns:wps="http://schemas.microsoft.com/office/word/2010/wordprocessingShape" mc:Ignorable="w14 w15 w16se w16cid wp14">
+<w:document xmlns:wpc="http://schemas.microsoft.com/office/word/2010/wordprocessingCanvas" xmlns:mo="http://schemas.microsoft.com/office/mac/office/2008/main" xmlns:mc="http://schemas.openxmlformats.org/markup-compatibility/2006" xmlns:mv="urn:schemas-microsoft-com:mac:vml" xmlns:o="urn:schemas-microsoft-com:office:office" xmlns:r="http://schemas.openxmlformats.org/officeDocument/2006/relationships" xmlns:m="http://schemas.openxmlformats.org/officeDocument/2006/math" xmlns:v="urn:schemas-microsoft-com:vml" xmlns:wp14="http://schemas.microsoft.com/office/word/2010/wordprocessingDrawing" xmlns:wp="http://schemas.openxmlformats.org/drawingml/2006/wordprocessingDrawing" xmlns:w10="urn:schemas-microsoft-com:office:word" xmlns:w="http://schemas.openxmlformats.org/wordprocessingml/2006/main" xmlns:w14="http://schemas.microsoft.com/office/word/2010/wordml" xmlns:w15="http://schemas.microsoft.com/office/word/2012/wordml" xmlns:wpg="http://schemas.microsoft.com/office/word/2010/wordprocessingGroup" xmlns:wpi="http://schemas.microsoft.com/office/word/2010/wordprocessingInk" xmlns:wne="http://schemas.microsoft.com/office/word/2006/wordml" xmlns:wps="http://schemas.microsoft.com/office/word/2010/wordprocessingShape" mc:Ignorable="w14 w15 wp14">
   <w:body>
     <w:p>
       <w:pPr>
@@ -15,47 +15,45 @@
           <w:lang w:val="de-DE"/>
         </w:rPr>
         <w:t>Moin zusammen,</w:t>
+      </w:r>
+    </w:p>
+    <w:p>
+      <w:pPr>
+        <w:rPr>
+          <w:sz w:val="16"/>
+          <w:lang w:val="de-DE"/>
+        </w:rPr>
+      </w:pPr>
+      <w:r>
+        <w:rPr>
+          <w:sz w:val="16"/>
+          <w:lang w:val="de-DE"/>
+        </w:rPr>
+        <w:t>ich spiele mal einen Anwender, der von Softwaretechnik wenig Ahnung hat. Oft sind in solchen Pro</w:t>
+      </w:r>
+      <w:r>
+        <w:rPr>
+          <w:sz w:val="16"/>
+          <w:lang w:val="de-DE"/>
+        </w:rPr>
+        <w:softHyphen/>
+        <w:t xml:space="preserve">jekten die Anforderungen im Kopf des Kunden noch nicht komplett durchdacht. </w:t>
+      </w:r>
+      <w:r>
+        <w:rPr>
+          <w:sz w:val="16"/>
+          <w:lang w:val="de-DE"/>
+        </w:rPr>
+        <w:t>Der Kunde hat nur das Gefühl, „</w:t>
       </w:r>
       <w:bookmarkStart w:id="0" w:name="_GoBack"/>
       <w:bookmarkEnd w:id="0"/>
-    </w:p>
-    <w:p>
-      <w:pPr>
-        <w:rPr>
-          <w:sz w:val="16"/>
-          <w:lang w:val="de-DE"/>
-        </w:rPr>
-      </w:pPr>
-      <w:r>
-        <w:rPr>
-          <w:sz w:val="16"/>
-          <w:lang w:val="de-DE"/>
-        </w:rPr>
-        <w:t>ich spiele mal einen Anwender, der von Softwaretechnik wenig Ahnung hat. Oft sind in solchen Pro</w:t>
-      </w:r>
-      <w:r>
-        <w:rPr>
-          <w:sz w:val="16"/>
-          <w:lang w:val="de-DE"/>
-        </w:rPr>
-        <w:softHyphen/>
-        <w:t xml:space="preserve">jekten die Anforderungen im Kopf des Kunden noch nicht komplett durchdacht. Der Kunde hat nur das Gefühl, </w:t>
-      </w:r>
-      <w:proofErr w:type="gramStart"/>
-      <w:r>
-        <w:rPr>
-          <w:sz w:val="16"/>
-          <w:lang w:val="de-DE"/>
-        </w:rPr>
-        <w:t>„ da</w:t>
-      </w:r>
-      <w:proofErr w:type="gramEnd"/>
-      <w:r>
-        <w:rPr>
-          <w:sz w:val="16"/>
-          <w:lang w:val="de-DE"/>
-        </w:rPr>
-        <w:t xml:space="preserve"> könnte etwas besser laufen“. Ich erwarte also, dass Sie mich weiter löchern, damit zum Schluss was Vernünftiges herauskommt. Ich habe die Schriftform gewählt. Das spart ein Protokoll und die Genehmigung des Protokolls. Weitere Absprachen werden aber bitte bei Bedarf protokolliert, damit auf diese Weise durch dieses Papier und die weiteren Protokolle zum Schluss alles Anforderungen nachvollziehbar sind.</w:t>
+      <w:r>
+        <w:rPr>
+          <w:sz w:val="16"/>
+          <w:lang w:val="de-DE"/>
+        </w:rPr>
+        <w:t>da könnte etwas besser laufen“. Ich erwarte also, dass Sie mich weiter löchern, damit zum Schluss was Vernünftiges herauskommt. Ich habe die Schriftform gewählt. Das spart ein Protokoll und die Genehmigung des Protokolls. Weitere Absprachen werden aber bitte bei Bedarf protokolliert, damit auf diese Weise durch dieses Papier und die weiteren Protokolle zum Schluss alles Anforderungen nachvollziehbar sind.</w:t>
       </w:r>
     </w:p>
     <w:p>
@@ -478,7 +476,7 @@
 </file>
 
 <file path=word/styles.xml><?xml version="1.0" encoding="utf-8"?>
-<w:styles xmlns:mc="http://schemas.openxmlformats.org/markup-compatibility/2006" xmlns:r="http://schemas.openxmlformats.org/officeDocument/2006/relationships" xmlns:w="http://schemas.openxmlformats.org/wordprocessingml/2006/main" xmlns:w14="http://schemas.microsoft.com/office/word/2010/wordml" xmlns:w15="http://schemas.microsoft.com/office/word/2012/wordml" xmlns:w16cid="http://schemas.microsoft.com/office/word/2016/wordml/cid" xmlns:w16se="http://schemas.microsoft.com/office/word/2015/wordml/symex" mc:Ignorable="w14 w15 w16se w16cid">
+<w:styles xmlns:mc="http://schemas.openxmlformats.org/markup-compatibility/2006" xmlns:r="http://schemas.openxmlformats.org/officeDocument/2006/relationships" xmlns:w="http://schemas.openxmlformats.org/wordprocessingml/2006/main" xmlns:w14="http://schemas.microsoft.com/office/word/2010/wordml" xmlns:w15="http://schemas.microsoft.com/office/word/2012/wordml" mc:Ignorable="w14 w15">
   <w:docDefaults>
     <w:rPrDefault>
       <w:rPr>
@@ -494,7 +492,7 @@
       </w:pPr>
     </w:pPrDefault>
   </w:docDefaults>
-  <w:latentStyles w:defLockedState="0" w:defUIPriority="99" w:defSemiHidden="0" w:defUnhideWhenUsed="0" w:defQFormat="0" w:count="375">
+  <w:latentStyles w:defLockedState="0" w:defUIPriority="99" w:defSemiHidden="0" w:defUnhideWhenUsed="0" w:defQFormat="0" w:count="382">
     <w:lsdException w:name="Normal" w:uiPriority="0" w:qFormat="1"/>
     <w:lsdException w:name="heading 1" w:uiPriority="9" w:qFormat="1"/>
     <w:lsdException w:name="heading 2" w:semiHidden="1" w:uiPriority="9" w:unhideWhenUsed="1" w:qFormat="1"/>
@@ -868,8 +866,6 @@
     <w:lsdException w:name="List Table 7 Colorful Accent 6" w:uiPriority="52"/>
     <w:lsdException w:name="Mention" w:semiHidden="1" w:unhideWhenUsed="1"/>
     <w:lsdException w:name="Smart Hyperlink" w:semiHidden="1" w:unhideWhenUsed="1"/>
-    <w:lsdException w:name="Hashtag" w:semiHidden="1" w:unhideWhenUsed="1"/>
-    <w:lsdException w:name="Unresolved Mention" w:semiHidden="1" w:unhideWhenUsed="1"/>
   </w:latentStyles>
   <w:style w:type="paragraph" w:default="1" w:styleId="Standard">
     <w:name w:val="Normal"/>

</xml_diff>